<commit_message>
StRS edits, SRS Use Case 1 and UML diagrams by Aivasiliotis
</commit_message>
<xml_diff>
--- a/documentation/StRS-developer.docx
+++ b/documentation/StRS-developer.docx
@@ -88,15 +88,7 @@
       </w:pPr>
       <w:r>
         <w:rPr/>
-        <w:t>[</w:t>
-      </w:r>
-      <w:r>
-        <w:rPr/>
-        <w:t>Developer/</w:t>
-      </w:r>
-      <w:r>
-        <w:rPr/>
-        <w:t>Επιχειρηματίας]</w:t>
+        <w:t>[Developer/Επιχειρηματίας]</w:t>
       </w:r>
     </w:p>
     <w:p>
@@ -116,6 +108,7 @@
     <w:p>
       <w:pPr>
         <w:pStyle w:val="2"/>
+        <w:ind w:left="567" w:right="0" w:hanging="567"/>
         <w:rPr/>
       </w:pPr>
       <w:r>
@@ -128,10 +121,7 @@
     <w:p>
       <w:pPr>
         <w:pStyle w:val="Normal"/>
-        <w:rPr>
-          <w:sz w:val="20"/>
-          <w:szCs w:val="20"/>
-        </w:rPr>
+        <w:rPr/>
       </w:pPr>
       <w:r>
         <w:rPr>
@@ -139,28 +129,25 @@
           <w:szCs w:val="20"/>
         </w:rPr>
         <w:tab/>
-        <w:t xml:space="preserve">Το μελετούμενο σύστημα ονομάζεται [Όνομα (?Energizer)] και αποτελεί online σύστημα διάθεσης ανοιχτών δεδομένων </w:t>
-      </w:r>
-      <w:r>
-        <w:rPr>
-          <w:sz w:val="20"/>
-          <w:szCs w:val="20"/>
-        </w:rPr>
-        <w:t>αγοράς</w:t>
-      </w:r>
-      <w:r>
-        <w:rPr>
-          <w:sz w:val="20"/>
-          <w:szCs w:val="20"/>
-        </w:rPr>
-        <w:t xml:space="preserve"> ηλεκτρικής ενέργειας στην Ευρώπη. Βασικός σκοπός του </w:t>
-      </w:r>
-      <w:r>
-        <w:rPr>
-          <w:sz w:val="20"/>
-          <w:szCs w:val="20"/>
-        </w:rPr>
-        <w:t>είναι η διευκόλυνση των χρηστών στην πρόσβαση σε δεδομένα για την κατανάλωση ενέργειας με σκοπό την πρόβλεψη των χαρακτηριστικών του φορτίου σε μελλοντικούς χρόνους.</w:t>
+      </w:r>
+      <w:bookmarkStart w:id="0" w:name="docs-internal-guid-8575c732-7fff-fc9a-9195-8ef4aa7b2cbe"/>
+      <w:bookmarkEnd w:id="0"/>
+      <w:r>
+        <w:rPr>
+          <w:rFonts w:ascii="Calibri;sans-serif" w:hAnsi="Calibri;sans-serif"/>
+          <w:b w:val="false"/>
+          <w:i w:val="false"/>
+          <w:caps w:val="false"/>
+          <w:smallCaps w:val="false"/>
+          <w:strike w:val="false"/>
+          <w:dstrike w:val="false"/>
+          <w:color w:val="000000"/>
+          <w:sz w:val="20"/>
+          <w:szCs w:val="20"/>
+          <w:u w:val="none"/>
+          <w:effect w:val="none"/>
+        </w:rPr>
+        <w:t xml:space="preserve">Το μελετούμενο σύστημα ονομάζεται Energizer και αποτελεί online σύστημα διάθεσης ανοιχτών δεδομένων κατανάλωσης ηλεκτρικής ενέργειας στην Ευρώπη. Βασικός σκοπός είναι η ύπαρξη δεδομένων που εξασφαλίζουν τη διαφάνεια στη λειτουργία της αγοράς ηλεκτρικής ενέργειας. Ακόμη τα δεδομένα αυτά διατίθεται, οπτικοποιούνται και αναλύονται από διάφορους φορείς με ποικίλους ρόλους στην αγορά υποστηρίζοντας διαφορετικές υπηρεσίες τους. </w:t>
       </w:r>
     </w:p>
     <w:p>
@@ -174,23 +161,10 @@
           <w:szCs w:val="20"/>
         </w:rPr>
         <w:tab/>
-      </w:r>
-      <w:r>
-        <w:rPr>
-          <w:sz w:val="20"/>
-          <w:szCs w:val="20"/>
-        </w:rPr>
-        <w:t xml:space="preserve">Στόχος του developer είναι η δημιουργία της παραπάνω πλατφόρμας, διαχειριζόμενος το απαραίτητο προσωπικό, καθιστώντας την εύχρηστη και λειτουργική για το ευρύ κοινό. Έτσι, χρησιμοποιώντας κατάλληλες τεχνικές marketing, να προωθήσει την </w:t>
-      </w:r>
-      <w:r>
-        <w:rPr>
-          <w:sz w:val="20"/>
-          <w:szCs w:val="20"/>
-        </w:rPr>
-        <w:t>εφαρμογή</w:t>
-      </w:r>
-      <w:bookmarkStart w:id="0" w:name="_GoBack"/>
-      <w:bookmarkEnd w:id="0"/>
+        <w:t>Στόχος του developer είναι η δημιουργία της παραπάνω πλατφόρμας, διαχειριζόμενος το απαραίτητο προσωπικό, καθιστώντας την εύχρηστη και λειτουργική για το ευρύ κοινό. Έτσι, χρησιμοποιώντας κατάλληλες τεχνικές marketing, να προωθήσει την εφαρμογή</w:t>
+      </w:r>
+      <w:bookmarkStart w:id="1" w:name="_GoBack"/>
+      <w:bookmarkEnd w:id="1"/>
       <w:r>
         <w:rPr>
           <w:sz w:val="20"/>
@@ -202,6 +176,7 @@
     <w:p>
       <w:pPr>
         <w:pStyle w:val="2"/>
+        <w:ind w:left="567" w:right="0" w:hanging="567"/>
         <w:rPr/>
       </w:pPr>
       <w:r>
@@ -253,7 +228,11 @@
       </w:r>
       <w:r>
         <w:rPr/>
-        <w:t>1.2</w:t>
+        <w:t>1</w:t>
+      </w:r>
+      <w:r>
+        <w:rPr/>
+        <w:t>.2</w:t>
         <w:tab/>
         <w:t>Περίγραμμα επιχειρησιακών λειτουργιών</w:t>
       </w:r>
@@ -437,6 +416,7 @@
     <w:p>
       <w:pPr>
         <w:pStyle w:val="2"/>
+        <w:ind w:left="567" w:right="0" w:hanging="567"/>
         <w:rPr/>
       </w:pPr>
       <w:r>
@@ -724,26 +704,13 @@
           <w:sz w:val="20"/>
           <w:szCs w:val="20"/>
         </w:rPr>
-        <w:t>Ο developer/επιχειρηματίας έχει τη δυνατότητα να εισάγει δεδομένα στη βάση δεδομένων και να διαχειριστεί τους λογαριασμούς των χρηστών (</w:t>
-      </w:r>
-      <w:r>
-        <w:rPr>
-          <w:sz w:val="20"/>
-          <w:szCs w:val="20"/>
-        </w:rPr>
-        <w:t xml:space="preserve">προβολή, </w:t>
-      </w:r>
-      <w:r>
-        <w:rPr>
-          <w:sz w:val="20"/>
-          <w:szCs w:val="20"/>
-        </w:rPr>
-        <w:t>δημιουργία, τροποποίηση).</w:t>
+        <w:t>Ο developer/επιχειρηματίας έχει τη δυνατότητα να εισάγει δεδομένα στη βάση δεδομένων και να διαχειριστεί τους λογαριασμούς των χρηστών (προβολή, δημιουργία, τροποποίηση).</w:t>
       </w:r>
     </w:p>
     <w:p>
       <w:pPr>
         <w:pStyle w:val="2"/>
+        <w:ind w:left="567" w:right="0" w:hanging="567"/>
         <w:rPr/>
       </w:pPr>
       <w:r>
@@ -1002,12 +969,6 @@
           <w:szCs w:val="20"/>
         </w:rPr>
         <w:tab/>
-      </w:r>
-      <w:r>
-        <w:rPr>
-          <w:sz w:val="20"/>
-          <w:szCs w:val="20"/>
-        </w:rPr>
         <w:t>Οι κυριότερες λειτουργικές αρχές και σενάρια του επιχειρηματία/developer για</w:t>
       </w:r>
     </w:p>
@@ -1044,21 +1005,7 @@
           <w:sz w:val="20"/>
           <w:szCs w:val="20"/>
         </w:rPr>
-        <w:t>Για την επικαιροποίηση των</w:t>
-      </w:r>
-      <w:r>
-        <w:rPr>
-          <w:sz w:val="20"/>
-          <w:szCs w:val="20"/>
-        </w:rPr>
-        <w:t xml:space="preserve"> </w:t>
-      </w:r>
-      <w:r>
-        <w:rPr>
-          <w:sz w:val="20"/>
-          <w:szCs w:val="20"/>
-        </w:rPr>
-        <w:t>δεδομένων της βάσης, θα πρέπει να εισάγονται νέα δεδομένα ανά τακτά χρονικά διαστήματα.</w:t>
+        <w:t>Για την επικαιροποίηση των δεδομένων της βάσης, θα πρέπει να εισάγονται νέα δεδομένα ανά τακτά χρονικά διαστήματα.</w:t>
       </w:r>
     </w:p>
     <w:p>
@@ -1078,28 +1025,7 @@
           <w:sz w:val="20"/>
           <w:szCs w:val="20"/>
         </w:rPr>
-        <w:t xml:space="preserve">Συντονισμός ομάδας προσωπικού για </w:t>
-      </w:r>
-      <w:r>
-        <w:rPr>
-          <w:sz w:val="20"/>
-          <w:szCs w:val="20"/>
-        </w:rPr>
-        <w:t>24/7 διαθεσιμότητα για</w:t>
-      </w:r>
-      <w:r>
-        <w:rPr>
-          <w:sz w:val="20"/>
-          <w:szCs w:val="20"/>
-        </w:rPr>
-        <w:t xml:space="preserve"> </w:t>
-      </w:r>
-      <w:r>
-        <w:rPr>
-          <w:sz w:val="20"/>
-          <w:szCs w:val="20"/>
-        </w:rPr>
-        <w:t>γρήγορη απάντηση σε αιτήματα δημιουργίας λογαριασμού.</w:t>
+        <w:t>Συντονισμός ομάδας προσωπικού για 24/7 διαθεσιμότητα για γρήγορη απάντηση σε αιτήματα δημιουργίας λογαριασμού.</w:t>
       </w:r>
     </w:p>
     <w:p>
@@ -1224,21 +1150,7 @@
           <w:sz w:val="20"/>
           <w:szCs w:val="20"/>
         </w:rPr>
-        <w:t xml:space="preserve">Νομικοί περιορισμοί, σχετικοί με τη χρήση προσωπικών δεδομένων </w:t>
-      </w:r>
-      <w:r>
-        <w:rPr>
-          <w:sz w:val="20"/>
-          <w:szCs w:val="20"/>
-        </w:rPr>
-        <w:t xml:space="preserve">(GDPR) </w:t>
-      </w:r>
-      <w:r>
-        <w:rPr>
-          <w:sz w:val="20"/>
-          <w:szCs w:val="20"/>
-        </w:rPr>
-        <w:t>και δημοσίευση μη έγκυρων δεδομένων.</w:t>
+        <w:t>Νομικοί περιορισμοί, σχετικοί με τη χρήση προσωπικών δεδομένων (GDPR) και δημοσίευση μη έγκυρων δεδομένων.</w:t>
       </w:r>
     </w:p>
     <w:p>
@@ -1332,20 +1244,7 @@
         <w:sz w:val="18"/>
         <w:szCs w:val="18"/>
       </w:rPr>
-      <w:t>ΟΜΑΔΑ “</w:t>
-    </w:r>
-    <w:r>
-      <w:rPr>
-        <w:sz w:val="18"/>
-        <w:szCs w:val="18"/>
-      </w:rPr>
-      <w:t>4 at last”</w:t>
-    </w:r>
-    <w:r>
-      <w:rPr>
-        <w:sz w:val="18"/>
-        <w:szCs w:val="18"/>
-      </w:rPr>
+      <w:t>ΟΜΑΔΑ “4 at last”</w:t>
       <w:tab/>
       <w:t xml:space="preserve">ΕΓΓΡΑΦΟ </w:t>
     </w:r>
@@ -1643,6 +1542,7 @@
       </w:pPr>
       <w:rPr>
         <w:rFonts w:ascii="Symbol" w:hAnsi="Symbol" w:cs="Symbol" w:hint="default"/>
+        <w:sz w:val="20"/>
         <w:rFonts w:cs="OpenSymbol"/>
       </w:rPr>
     </w:lvl>
@@ -1789,6 +1689,7 @@
       </w:pPr>
       <w:rPr>
         <w:rFonts w:ascii="Symbol" w:hAnsi="Symbol" w:cs="Symbol" w:hint="default"/>
+        <w:sz w:val="20"/>
         <w:rFonts w:cs="OpenSymbol"/>
       </w:rPr>
     </w:lvl>
@@ -1935,6 +1836,7 @@
       </w:pPr>
       <w:rPr>
         <w:rFonts w:ascii="Symbol" w:hAnsi="Symbol" w:cs="Symbol" w:hint="default"/>
+        <w:sz w:val="20"/>
         <w:rFonts w:cs="OpenSymbol"/>
       </w:rPr>
     </w:lvl>
@@ -2081,6 +1983,7 @@
       </w:pPr>
       <w:rPr>
         <w:rFonts w:ascii="Symbol" w:hAnsi="Symbol" w:cs="Symbol" w:hint="default"/>
+        <w:sz w:val="20"/>
         <w:rFonts w:cs="OpenSymbol"/>
       </w:rPr>
     </w:lvl>
@@ -2240,7 +2143,7 @@
     <w:rPrDefault>
       <w:rPr>
         <w:rFonts w:ascii="Calibri" w:hAnsi="Calibri" w:eastAsia="Calibri" w:cs="DejaVu Sans"/>
-        <w:sz w:val="24"/>
+        <w:sz w:val="20"/>
         <w:szCs w:val="24"/>
         <w:lang w:val="en-US" w:eastAsia="en-US" w:bidi="ar-SA"/>
       </w:rPr>
@@ -2254,9 +2157,7 @@
     <w:qFormat/>
     <w:pPr>
       <w:widowControl/>
-      <w:kinsoku w:val="true"/>
       <w:overflowPunct w:val="true"/>
-      <w:autoSpaceDE w:val="true"/>
       <w:bidi w:val="0"/>
       <w:snapToGrid w:val="false"/>
       <w:spacing w:before="120" w:after="0"/>
@@ -2264,7 +2165,7 @@
     </w:pPr>
     <w:rPr>
       <w:rFonts w:ascii="Calibri" w:hAnsi="Calibri" w:eastAsia="Calibri" w:cs="DejaVu Sans"/>
-      <w:color w:val="auto"/>
+      <w:color w:val="00000A"/>
       <w:sz w:val="24"/>
       <w:szCs w:val="24"/>
       <w:lang w:val="el-GR" w:eastAsia="en-US" w:bidi="ar-SA"/>
@@ -2300,10 +2201,6 @@
     <w:pPr>
       <w:keepNext/>
       <w:keepLines/>
-      <w:numPr>
-        <w:ilvl w:val="0"/>
-        <w:numId w:val="0"/>
-      </w:numPr>
       <w:spacing w:before="240" w:after="0"/>
       <w:ind w:left="567" w:right="0" w:hanging="567"/>
       <w:outlineLvl w:val="1"/>
@@ -2387,6 +2284,518 @@
     <w:qFormat/>
     <w:rPr>
       <w:rFonts w:ascii="OpenSymbol" w:hAnsi="OpenSymbol" w:eastAsia="OpenSymbol" w:cs="OpenSymbol"/>
+    </w:rPr>
+  </w:style>
+  <w:style w:type="character" w:styleId="ListLabel1">
+    <w:name w:val="ListLabel 1"/>
+    <w:qFormat/>
+    <w:rPr>
+      <w:rFonts w:cs="OpenSymbol"/>
+      <w:sz w:val="20"/>
+    </w:rPr>
+  </w:style>
+  <w:style w:type="character" w:styleId="ListLabel2">
+    <w:name w:val="ListLabel 2"/>
+    <w:qFormat/>
+    <w:rPr>
+      <w:rFonts w:cs="OpenSymbol"/>
+    </w:rPr>
+  </w:style>
+  <w:style w:type="character" w:styleId="ListLabel3">
+    <w:name w:val="ListLabel 3"/>
+    <w:qFormat/>
+    <w:rPr>
+      <w:rFonts w:cs="OpenSymbol"/>
+    </w:rPr>
+  </w:style>
+  <w:style w:type="character" w:styleId="ListLabel4">
+    <w:name w:val="ListLabel 4"/>
+    <w:qFormat/>
+    <w:rPr>
+      <w:rFonts w:cs="OpenSymbol"/>
+    </w:rPr>
+  </w:style>
+  <w:style w:type="character" w:styleId="ListLabel5">
+    <w:name w:val="ListLabel 5"/>
+    <w:qFormat/>
+    <w:rPr>
+      <w:rFonts w:cs="OpenSymbol"/>
+    </w:rPr>
+  </w:style>
+  <w:style w:type="character" w:styleId="ListLabel6">
+    <w:name w:val="ListLabel 6"/>
+    <w:qFormat/>
+    <w:rPr>
+      <w:rFonts w:cs="OpenSymbol"/>
+    </w:rPr>
+  </w:style>
+  <w:style w:type="character" w:styleId="ListLabel7">
+    <w:name w:val="ListLabel 7"/>
+    <w:qFormat/>
+    <w:rPr>
+      <w:rFonts w:cs="OpenSymbol"/>
+    </w:rPr>
+  </w:style>
+  <w:style w:type="character" w:styleId="ListLabel8">
+    <w:name w:val="ListLabel 8"/>
+    <w:qFormat/>
+    <w:rPr>
+      <w:rFonts w:cs="OpenSymbol"/>
+    </w:rPr>
+  </w:style>
+  <w:style w:type="character" w:styleId="ListLabel9">
+    <w:name w:val="ListLabel 9"/>
+    <w:qFormat/>
+    <w:rPr>
+      <w:rFonts w:cs="OpenSymbol"/>
+    </w:rPr>
+  </w:style>
+  <w:style w:type="character" w:styleId="ListLabel10">
+    <w:name w:val="ListLabel 10"/>
+    <w:qFormat/>
+    <w:rPr>
+      <w:rFonts w:cs="OpenSymbol"/>
+      <w:sz w:val="20"/>
+    </w:rPr>
+  </w:style>
+  <w:style w:type="character" w:styleId="ListLabel11">
+    <w:name w:val="ListLabel 11"/>
+    <w:qFormat/>
+    <w:rPr>
+      <w:rFonts w:cs="OpenSymbol"/>
+    </w:rPr>
+  </w:style>
+  <w:style w:type="character" w:styleId="ListLabel12">
+    <w:name w:val="ListLabel 12"/>
+    <w:qFormat/>
+    <w:rPr>
+      <w:rFonts w:cs="OpenSymbol"/>
+    </w:rPr>
+  </w:style>
+  <w:style w:type="character" w:styleId="ListLabel13">
+    <w:name w:val="ListLabel 13"/>
+    <w:qFormat/>
+    <w:rPr>
+      <w:rFonts w:cs="OpenSymbol"/>
+    </w:rPr>
+  </w:style>
+  <w:style w:type="character" w:styleId="ListLabel14">
+    <w:name w:val="ListLabel 14"/>
+    <w:qFormat/>
+    <w:rPr>
+      <w:rFonts w:cs="OpenSymbol"/>
+    </w:rPr>
+  </w:style>
+  <w:style w:type="character" w:styleId="ListLabel15">
+    <w:name w:val="ListLabel 15"/>
+    <w:qFormat/>
+    <w:rPr>
+      <w:rFonts w:cs="OpenSymbol"/>
+    </w:rPr>
+  </w:style>
+  <w:style w:type="character" w:styleId="ListLabel16">
+    <w:name w:val="ListLabel 16"/>
+    <w:qFormat/>
+    <w:rPr>
+      <w:rFonts w:cs="OpenSymbol"/>
+    </w:rPr>
+  </w:style>
+  <w:style w:type="character" w:styleId="ListLabel17">
+    <w:name w:val="ListLabel 17"/>
+    <w:qFormat/>
+    <w:rPr>
+      <w:rFonts w:cs="OpenSymbol"/>
+    </w:rPr>
+  </w:style>
+  <w:style w:type="character" w:styleId="ListLabel18">
+    <w:name w:val="ListLabel 18"/>
+    <w:qFormat/>
+    <w:rPr>
+      <w:rFonts w:cs="OpenSymbol"/>
+    </w:rPr>
+  </w:style>
+  <w:style w:type="character" w:styleId="ListLabel19">
+    <w:name w:val="ListLabel 19"/>
+    <w:qFormat/>
+    <w:rPr>
+      <w:rFonts w:cs="OpenSymbol"/>
+      <w:sz w:val="20"/>
+    </w:rPr>
+  </w:style>
+  <w:style w:type="character" w:styleId="ListLabel20">
+    <w:name w:val="ListLabel 20"/>
+    <w:qFormat/>
+    <w:rPr>
+      <w:rFonts w:cs="OpenSymbol"/>
+    </w:rPr>
+  </w:style>
+  <w:style w:type="character" w:styleId="ListLabel21">
+    <w:name w:val="ListLabel 21"/>
+    <w:qFormat/>
+    <w:rPr>
+      <w:rFonts w:cs="OpenSymbol"/>
+    </w:rPr>
+  </w:style>
+  <w:style w:type="character" w:styleId="ListLabel22">
+    <w:name w:val="ListLabel 22"/>
+    <w:qFormat/>
+    <w:rPr>
+      <w:rFonts w:cs="OpenSymbol"/>
+    </w:rPr>
+  </w:style>
+  <w:style w:type="character" w:styleId="ListLabel23">
+    <w:name w:val="ListLabel 23"/>
+    <w:qFormat/>
+    <w:rPr>
+      <w:rFonts w:cs="OpenSymbol"/>
+    </w:rPr>
+  </w:style>
+  <w:style w:type="character" w:styleId="ListLabel24">
+    <w:name w:val="ListLabel 24"/>
+    <w:qFormat/>
+    <w:rPr>
+      <w:rFonts w:cs="OpenSymbol"/>
+    </w:rPr>
+  </w:style>
+  <w:style w:type="character" w:styleId="ListLabel25">
+    <w:name w:val="ListLabel 25"/>
+    <w:qFormat/>
+    <w:rPr>
+      <w:rFonts w:cs="OpenSymbol"/>
+    </w:rPr>
+  </w:style>
+  <w:style w:type="character" w:styleId="ListLabel26">
+    <w:name w:val="ListLabel 26"/>
+    <w:qFormat/>
+    <w:rPr>
+      <w:rFonts w:cs="OpenSymbol"/>
+    </w:rPr>
+  </w:style>
+  <w:style w:type="character" w:styleId="ListLabel27">
+    <w:name w:val="ListLabel 27"/>
+    <w:qFormat/>
+    <w:rPr>
+      <w:rFonts w:cs="OpenSymbol"/>
+    </w:rPr>
+  </w:style>
+  <w:style w:type="character" w:styleId="ListLabel28">
+    <w:name w:val="ListLabel 28"/>
+    <w:qFormat/>
+    <w:rPr>
+      <w:rFonts w:cs="OpenSymbol"/>
+      <w:sz w:val="20"/>
+    </w:rPr>
+  </w:style>
+  <w:style w:type="character" w:styleId="ListLabel29">
+    <w:name w:val="ListLabel 29"/>
+    <w:qFormat/>
+    <w:rPr>
+      <w:rFonts w:cs="OpenSymbol"/>
+    </w:rPr>
+  </w:style>
+  <w:style w:type="character" w:styleId="ListLabel30">
+    <w:name w:val="ListLabel 30"/>
+    <w:qFormat/>
+    <w:rPr>
+      <w:rFonts w:cs="OpenSymbol"/>
+    </w:rPr>
+  </w:style>
+  <w:style w:type="character" w:styleId="ListLabel31">
+    <w:name w:val="ListLabel 31"/>
+    <w:qFormat/>
+    <w:rPr>
+      <w:rFonts w:cs="OpenSymbol"/>
+    </w:rPr>
+  </w:style>
+  <w:style w:type="character" w:styleId="ListLabel32">
+    <w:name w:val="ListLabel 32"/>
+    <w:qFormat/>
+    <w:rPr>
+      <w:rFonts w:cs="OpenSymbol"/>
+    </w:rPr>
+  </w:style>
+  <w:style w:type="character" w:styleId="ListLabel33">
+    <w:name w:val="ListLabel 33"/>
+    <w:qFormat/>
+    <w:rPr>
+      <w:rFonts w:cs="OpenSymbol"/>
+    </w:rPr>
+  </w:style>
+  <w:style w:type="character" w:styleId="ListLabel34">
+    <w:name w:val="ListLabel 34"/>
+    <w:qFormat/>
+    <w:rPr>
+      <w:rFonts w:cs="OpenSymbol"/>
+    </w:rPr>
+  </w:style>
+  <w:style w:type="character" w:styleId="ListLabel35">
+    <w:name w:val="ListLabel 35"/>
+    <w:qFormat/>
+    <w:rPr>
+      <w:rFonts w:cs="OpenSymbol"/>
+    </w:rPr>
+  </w:style>
+  <w:style w:type="character" w:styleId="ListLabel36">
+    <w:name w:val="ListLabel 36"/>
+    <w:qFormat/>
+    <w:rPr>
+      <w:rFonts w:cs="OpenSymbol"/>
+    </w:rPr>
+  </w:style>
+  <w:style w:type="character" w:styleId="ListLabel37">
+    <w:name w:val="ListLabel 37"/>
+    <w:qFormat/>
+    <w:rPr>
+      <w:rFonts w:cs="OpenSymbol"/>
+      <w:sz w:val="20"/>
+    </w:rPr>
+  </w:style>
+  <w:style w:type="character" w:styleId="ListLabel38">
+    <w:name w:val="ListLabel 38"/>
+    <w:qFormat/>
+    <w:rPr>
+      <w:rFonts w:cs="OpenSymbol"/>
+    </w:rPr>
+  </w:style>
+  <w:style w:type="character" w:styleId="ListLabel39">
+    <w:name w:val="ListLabel 39"/>
+    <w:qFormat/>
+    <w:rPr>
+      <w:rFonts w:cs="OpenSymbol"/>
+    </w:rPr>
+  </w:style>
+  <w:style w:type="character" w:styleId="ListLabel40">
+    <w:name w:val="ListLabel 40"/>
+    <w:qFormat/>
+    <w:rPr>
+      <w:rFonts w:cs="OpenSymbol"/>
+    </w:rPr>
+  </w:style>
+  <w:style w:type="character" w:styleId="ListLabel41">
+    <w:name w:val="ListLabel 41"/>
+    <w:qFormat/>
+    <w:rPr>
+      <w:rFonts w:cs="OpenSymbol"/>
+    </w:rPr>
+  </w:style>
+  <w:style w:type="character" w:styleId="ListLabel42">
+    <w:name w:val="ListLabel 42"/>
+    <w:qFormat/>
+    <w:rPr>
+      <w:rFonts w:cs="OpenSymbol"/>
+    </w:rPr>
+  </w:style>
+  <w:style w:type="character" w:styleId="ListLabel43">
+    <w:name w:val="ListLabel 43"/>
+    <w:qFormat/>
+    <w:rPr>
+      <w:rFonts w:cs="OpenSymbol"/>
+    </w:rPr>
+  </w:style>
+  <w:style w:type="character" w:styleId="ListLabel44">
+    <w:name w:val="ListLabel 44"/>
+    <w:qFormat/>
+    <w:rPr>
+      <w:rFonts w:cs="OpenSymbol"/>
+    </w:rPr>
+  </w:style>
+  <w:style w:type="character" w:styleId="ListLabel45">
+    <w:name w:val="ListLabel 45"/>
+    <w:qFormat/>
+    <w:rPr>
+      <w:rFonts w:cs="OpenSymbol"/>
+    </w:rPr>
+  </w:style>
+  <w:style w:type="character" w:styleId="ListLabel46">
+    <w:name w:val="ListLabel 46"/>
+    <w:qFormat/>
+    <w:rPr>
+      <w:rFonts w:cs="OpenSymbol"/>
+      <w:sz w:val="20"/>
+    </w:rPr>
+  </w:style>
+  <w:style w:type="character" w:styleId="ListLabel47">
+    <w:name w:val="ListLabel 47"/>
+    <w:qFormat/>
+    <w:rPr>
+      <w:rFonts w:cs="OpenSymbol"/>
+    </w:rPr>
+  </w:style>
+  <w:style w:type="character" w:styleId="ListLabel48">
+    <w:name w:val="ListLabel 48"/>
+    <w:qFormat/>
+    <w:rPr>
+      <w:rFonts w:cs="OpenSymbol"/>
+    </w:rPr>
+  </w:style>
+  <w:style w:type="character" w:styleId="ListLabel49">
+    <w:name w:val="ListLabel 49"/>
+    <w:qFormat/>
+    <w:rPr>
+      <w:rFonts w:cs="OpenSymbol"/>
+    </w:rPr>
+  </w:style>
+  <w:style w:type="character" w:styleId="ListLabel50">
+    <w:name w:val="ListLabel 50"/>
+    <w:qFormat/>
+    <w:rPr>
+      <w:rFonts w:cs="OpenSymbol"/>
+    </w:rPr>
+  </w:style>
+  <w:style w:type="character" w:styleId="ListLabel51">
+    <w:name w:val="ListLabel 51"/>
+    <w:qFormat/>
+    <w:rPr>
+      <w:rFonts w:cs="OpenSymbol"/>
+    </w:rPr>
+  </w:style>
+  <w:style w:type="character" w:styleId="ListLabel52">
+    <w:name w:val="ListLabel 52"/>
+    <w:qFormat/>
+    <w:rPr>
+      <w:rFonts w:cs="OpenSymbol"/>
+    </w:rPr>
+  </w:style>
+  <w:style w:type="character" w:styleId="ListLabel53">
+    <w:name w:val="ListLabel 53"/>
+    <w:qFormat/>
+    <w:rPr>
+      <w:rFonts w:cs="OpenSymbol"/>
+    </w:rPr>
+  </w:style>
+  <w:style w:type="character" w:styleId="ListLabel54">
+    <w:name w:val="ListLabel 54"/>
+    <w:qFormat/>
+    <w:rPr>
+      <w:rFonts w:cs="OpenSymbol"/>
+    </w:rPr>
+  </w:style>
+  <w:style w:type="character" w:styleId="ListLabel55">
+    <w:name w:val="ListLabel 55"/>
+    <w:qFormat/>
+    <w:rPr>
+      <w:rFonts w:cs="OpenSymbol"/>
+      <w:sz w:val="20"/>
+    </w:rPr>
+  </w:style>
+  <w:style w:type="character" w:styleId="ListLabel56">
+    <w:name w:val="ListLabel 56"/>
+    <w:qFormat/>
+    <w:rPr>
+      <w:rFonts w:cs="OpenSymbol"/>
+    </w:rPr>
+  </w:style>
+  <w:style w:type="character" w:styleId="ListLabel57">
+    <w:name w:val="ListLabel 57"/>
+    <w:qFormat/>
+    <w:rPr>
+      <w:rFonts w:cs="OpenSymbol"/>
+    </w:rPr>
+  </w:style>
+  <w:style w:type="character" w:styleId="ListLabel58">
+    <w:name w:val="ListLabel 58"/>
+    <w:qFormat/>
+    <w:rPr>
+      <w:rFonts w:cs="OpenSymbol"/>
+    </w:rPr>
+  </w:style>
+  <w:style w:type="character" w:styleId="ListLabel59">
+    <w:name w:val="ListLabel 59"/>
+    <w:qFormat/>
+    <w:rPr>
+      <w:rFonts w:cs="OpenSymbol"/>
+    </w:rPr>
+  </w:style>
+  <w:style w:type="character" w:styleId="ListLabel60">
+    <w:name w:val="ListLabel 60"/>
+    <w:qFormat/>
+    <w:rPr>
+      <w:rFonts w:cs="OpenSymbol"/>
+    </w:rPr>
+  </w:style>
+  <w:style w:type="character" w:styleId="ListLabel61">
+    <w:name w:val="ListLabel 61"/>
+    <w:qFormat/>
+    <w:rPr>
+      <w:rFonts w:cs="OpenSymbol"/>
+    </w:rPr>
+  </w:style>
+  <w:style w:type="character" w:styleId="ListLabel62">
+    <w:name w:val="ListLabel 62"/>
+    <w:qFormat/>
+    <w:rPr>
+      <w:rFonts w:cs="OpenSymbol"/>
+    </w:rPr>
+  </w:style>
+  <w:style w:type="character" w:styleId="ListLabel63">
+    <w:name w:val="ListLabel 63"/>
+    <w:qFormat/>
+    <w:rPr>
+      <w:rFonts w:cs="OpenSymbol"/>
+    </w:rPr>
+  </w:style>
+  <w:style w:type="character" w:styleId="ListLabel64">
+    <w:name w:val="ListLabel 64"/>
+    <w:qFormat/>
+    <w:rPr>
+      <w:rFonts w:cs="OpenSymbol"/>
+      <w:sz w:val="20"/>
+    </w:rPr>
+  </w:style>
+  <w:style w:type="character" w:styleId="ListLabel65">
+    <w:name w:val="ListLabel 65"/>
+    <w:qFormat/>
+    <w:rPr>
+      <w:rFonts w:cs="OpenSymbol"/>
+    </w:rPr>
+  </w:style>
+  <w:style w:type="character" w:styleId="ListLabel66">
+    <w:name w:val="ListLabel 66"/>
+    <w:qFormat/>
+    <w:rPr>
+      <w:rFonts w:cs="OpenSymbol"/>
+    </w:rPr>
+  </w:style>
+  <w:style w:type="character" w:styleId="ListLabel67">
+    <w:name w:val="ListLabel 67"/>
+    <w:qFormat/>
+    <w:rPr>
+      <w:rFonts w:cs="OpenSymbol"/>
+    </w:rPr>
+  </w:style>
+  <w:style w:type="character" w:styleId="ListLabel68">
+    <w:name w:val="ListLabel 68"/>
+    <w:qFormat/>
+    <w:rPr>
+      <w:rFonts w:cs="OpenSymbol"/>
+    </w:rPr>
+  </w:style>
+  <w:style w:type="character" w:styleId="ListLabel69">
+    <w:name w:val="ListLabel 69"/>
+    <w:qFormat/>
+    <w:rPr>
+      <w:rFonts w:cs="OpenSymbol"/>
+    </w:rPr>
+  </w:style>
+  <w:style w:type="character" w:styleId="ListLabel70">
+    <w:name w:val="ListLabel 70"/>
+    <w:qFormat/>
+    <w:rPr>
+      <w:rFonts w:cs="OpenSymbol"/>
+    </w:rPr>
+  </w:style>
+  <w:style w:type="character" w:styleId="ListLabel71">
+    <w:name w:val="ListLabel 71"/>
+    <w:qFormat/>
+    <w:rPr>
+      <w:rFonts w:cs="OpenSymbol"/>
+    </w:rPr>
+  </w:style>
+  <w:style w:type="character" w:styleId="ListLabel72">
+    <w:name w:val="ListLabel 72"/>
+    <w:qFormat/>
+    <w:rPr>
+      <w:rFonts w:cs="OpenSymbol"/>
     </w:rPr>
   </w:style>
   <w:style w:type="paragraph" w:styleId="Style13">

</xml_diff>